<commit_message>
Cambios en Programacion, Pruebas, empiezo Despliegue y Memoria
</commit_message>
<xml_diff>
--- a/documentos/5.Programación.docx
+++ b/documentos/5.Programación.docx
@@ -202,8 +202,6 @@
           <w:szCs w:val="20"/>
         </w:rPr>
       </w:pPr>
-      <w:bookmarkStart w:id="0" w:name="_GoBack"/>
-      <w:bookmarkEnd w:id="0"/>
     </w:p>
     <w:p>
       <w:pPr>
@@ -20229,15 +20227,7 @@
                 <w:sz w:val="18"/>
                 <w:szCs w:val="18"/>
               </w:rPr>
-              <w:t xml:space="preserve">Contiene una lista de </w:t>
-            </w:r>
-            <w:r>
-              <w:rPr>
-                <w:rFonts w:ascii="Utopia" w:hAnsi="Utopia"/>
-                <w:sz w:val="18"/>
-                <w:szCs w:val="18"/>
-              </w:rPr>
-              <w:t>pasajeros</w:t>
+              <w:t>Contiene una lista de pasajeros</w:t>
             </w:r>
           </w:p>
         </w:tc>
@@ -24012,15 +24002,7 @@
           <w:sz w:val="20"/>
           <w:szCs w:val="20"/>
         </w:rPr>
-        <w:t xml:space="preserve"> </w:t>
-      </w:r>
-      <w:r>
-        <w:rPr>
-          <w:rFonts w:ascii="Utopia" w:hAnsi="Utopia"/>
-          <w:sz w:val="20"/>
-          <w:szCs w:val="20"/>
-        </w:rPr>
-        <w:t xml:space="preserve">y procesar y </w:t>
+        <w:t xml:space="preserve"> y procesar y </w:t>
       </w:r>
       <w:proofErr w:type="spellStart"/>
       <w:r>
@@ -24038,15 +24020,7 @@
           <w:sz w:val="20"/>
           <w:szCs w:val="20"/>
         </w:rPr>
-        <w:t xml:space="preserve"> la respuesta recibida.</w:t>
-      </w:r>
-      <w:r>
-        <w:rPr>
-          <w:rFonts w:ascii="Utopia" w:hAnsi="Utopia"/>
-          <w:sz w:val="20"/>
-          <w:szCs w:val="20"/>
-        </w:rPr>
-        <w:t xml:space="preserve"> Monta todas las tarifas y los segmentos a partir de los datos obtenidos en la respuesta.</w:t>
+        <w:t xml:space="preserve"> la respuesta recibida. Monta todas las tarifas y los segmentos a partir de los datos obtenidos en la respuesta.</w:t>
       </w:r>
     </w:p>
     <w:p>
@@ -24226,15 +24200,7 @@
           <w:sz w:val="20"/>
           <w:szCs w:val="20"/>
         </w:rPr>
-        <w:t>Clase que se encarga de constr</w:t>
-      </w:r>
-      <w:r>
-        <w:rPr>
-          <w:rFonts w:ascii="Utopia" w:hAnsi="Utopia"/>
-          <w:sz w:val="20"/>
-          <w:szCs w:val="20"/>
-        </w:rPr>
-        <w:t xml:space="preserve">uir la petición para la llamada </w:t>
+        <w:t xml:space="preserve">Clase que se encarga de construir la petición para la llamada </w:t>
       </w:r>
       <w:proofErr w:type="spellStart"/>
       <w:r>
@@ -25383,15 +25349,7 @@
           <w:sz w:val="20"/>
           <w:szCs w:val="20"/>
         </w:rPr>
-        <w:t>Ignora</w:t>
-      </w:r>
-      <w:r>
-        <w:rPr>
-          <w:rFonts w:ascii="Utopia" w:hAnsi="Utopia"/>
-          <w:sz w:val="20"/>
-          <w:szCs w:val="20"/>
-        </w:rPr>
-        <w:t xml:space="preserve"> los cambios realizados en el PNR y lo reabre.</w:t>
+        <w:t>Ignora los cambios realizados en el PNR y lo reabre.</w:t>
       </w:r>
     </w:p>
     <w:p>
@@ -26513,7 +26471,15 @@
           <w:sz w:val="20"/>
           <w:szCs w:val="20"/>
         </w:rPr>
-        <w:t>Librearía</w:t>
+        <w:t>Libre</w:t>
+      </w:r>
+      <w:r>
+        <w:rPr>
+          <w:rFonts w:ascii="Utopia" w:hAnsi="Utopia"/>
+          <w:sz w:val="20"/>
+          <w:szCs w:val="20"/>
+        </w:rPr>
+        <w:t>ría</w:t>
       </w:r>
       <w:r>
         <w:rPr>
@@ -26600,6 +26566,8 @@
         </w:rPr>
         <w:t>Ejemplo de uso en la integración:</w:t>
       </w:r>
+      <w:bookmarkStart w:id="0" w:name="_GoBack"/>
+      <w:bookmarkEnd w:id="0"/>
     </w:p>
     <w:p>
       <w:pPr>

</xml_diff>